<commit_message>
Design document edits, team member designation
Please enter the commit message for your changes. Lines starting
</commit_message>
<xml_diff>
--- a/resources/Design_document.docx
+++ b/resources/Design_document.docx
@@ -1,10 +1,17 @@
 
 <file path=word/document.xml><?xml version="1.0" encoding="utf-8"?>
-<w:document xmlns:wpc="http://schemas.microsoft.com/office/word/2010/wordprocessingCanvas" xmlns:cx="http://schemas.microsoft.com/office/drawing/2014/chartex" xmlns:cx1="http://schemas.microsoft.com/office/drawing/2015/9/8/chartex" xmlns:cx2="http://schemas.microsoft.com/office/drawing/2015/10/21/chartex" xmlns:cx3="http://schemas.microsoft.com/office/drawing/2016/5/9/chartex" xmlns:cx4="http://schemas.microsoft.com/office/drawing/2016/5/10/chartex" xmlns:cx5="http://schemas.microsoft.com/office/drawing/2016/5/11/chartex" xmlns:cx6="http://schemas.microsoft.com/office/drawing/2016/5/12/chartex" xmlns:cx7="http://schemas.microsoft.com/office/drawing/2016/5/13/chartex" xmlns:cx8="http://schemas.microsoft.com/office/drawing/2016/5/14/chartex" xmlns:mc="http://schemas.openxmlformats.org/markup-compatibility/2006" xmlns:aink="http://schemas.microsoft.com/office/drawing/2016/ink" xmlns:am3d="http://schemas.microsoft.com/office/drawing/2017/model3d" xmlns:o="urn:schemas-microsoft-com:office:office" xmlns:r="http://schemas.openxmlformats.org/officeDocument/2006/relationships" xmlns:m="http://schemas.openxmlformats.org/officeDocument/2006/math" xmlns:v="urn:schemas-microsoft-com:vml" xmlns:wp14="http://schemas.microsoft.com/office/word/2010/wordprocessingDrawing" xmlns:wp="http://schemas.openxmlformats.org/drawingml/2006/wordprocessingDrawing" xmlns:w10="urn:schemas-microsoft-com:office:word" xmlns:w="http://schemas.openxmlformats.org/wordprocessingml/2006/main" xmlns:w14="http://schemas.microsoft.com/office/word/2010/wordml" xmlns:w15="http://schemas.microsoft.com/office/word/2012/wordml" xmlns:w16cex="http://schemas.microsoft.com/office/word/2018/wordml/cex" xmlns:w16cid="http://schemas.microsoft.com/office/word/2016/wordml/cid" xmlns:w16="http://schemas.microsoft.com/office/word/2018/wordml" xmlns:w16sdtdh="http://schemas.microsoft.com/office/word/2020/wordml/sdtdatahash" xmlns:w16se="http://schemas.microsoft.com/office/word/2015/wordml/symex" xmlns:wpg="http://schemas.microsoft.com/office/word/2010/wordprocessingGroup" xmlns:wpi="http://schemas.microsoft.com/office/word/2010/wordprocessingInk" xmlns:wne="http://schemas.microsoft.com/office/word/2006/wordml" xmlns:wps="http://schemas.microsoft.com/office/word/2010/wordprocessingShape" mc:Ignorable="w14 w15 w16se w16cid w16 w16cex w16sdtdh wp14">
+<w:document xmlns:wpc="http://schemas.microsoft.com/office/word/2010/wordprocessingCanvas" xmlns:cx="http://schemas.microsoft.com/office/drawing/2014/chartex" xmlns:cx1="http://schemas.microsoft.com/office/drawing/2015/9/8/chartex" xmlns:cx2="http://schemas.microsoft.com/office/drawing/2015/10/21/chartex" xmlns:cx3="http://schemas.microsoft.com/office/drawing/2016/5/9/chartex" xmlns:cx4="http://schemas.microsoft.com/office/drawing/2016/5/10/chartex" xmlns:cx5="http://schemas.microsoft.com/office/drawing/2016/5/11/chartex" xmlns:cx6="http://schemas.microsoft.com/office/drawing/2016/5/12/chartex" xmlns:cx7="http://schemas.microsoft.com/office/drawing/2016/5/13/chartex" xmlns:cx8="http://schemas.microsoft.com/office/drawing/2016/5/14/chartex" xmlns:mc="http://schemas.openxmlformats.org/markup-compatibility/2006" xmlns:aink="http://schemas.microsoft.com/office/drawing/2016/ink" xmlns:am3d="http://schemas.microsoft.com/office/drawing/2017/model3d" xmlns:o="urn:schemas-microsoft-com:office:office" xmlns:oel="http://schemas.microsoft.com/office/2019/extlst" xmlns:r="http://schemas.openxmlformats.org/officeDocument/2006/relationships" xmlns:m="http://schemas.openxmlformats.org/officeDocument/2006/math" xmlns:v="urn:schemas-microsoft-com:vml" xmlns:wp14="http://schemas.microsoft.com/office/word/2010/wordprocessingDrawing" xmlns:wp="http://schemas.openxmlformats.org/drawingml/2006/wordprocessingDrawing" xmlns:w10="urn:schemas-microsoft-com:office:word" xmlns:w="http://schemas.openxmlformats.org/wordprocessingml/2006/main" xmlns:w14="http://schemas.microsoft.com/office/word/2010/wordml" xmlns:w15="http://schemas.microsoft.com/office/word/2012/wordml" xmlns:w16cex="http://schemas.microsoft.com/office/word/2018/wordml/cex" xmlns:w16cid="http://schemas.microsoft.com/office/word/2016/wordml/cid" xmlns:w16="http://schemas.microsoft.com/office/word/2018/wordml" xmlns:w16sdtdh="http://schemas.microsoft.com/office/word/2020/wordml/sdtdatahash" xmlns:w16se="http://schemas.microsoft.com/office/word/2015/wordml/symex" xmlns:wpg="http://schemas.microsoft.com/office/word/2010/wordprocessingGroup" xmlns:wpi="http://schemas.microsoft.com/office/word/2010/wordprocessingInk" xmlns:wne="http://schemas.microsoft.com/office/word/2006/wordml" xmlns:wps="http://schemas.microsoft.com/office/word/2010/wordprocessingShape" mc:Ignorable="w14 w15 w16se w16cid w16 w16cex w16sdtdh wp14">
   <w:body>
     <w:p>
       <w:r>
-        <w:t xml:space="preserve">Overview: Our team desires to find sleek, clean solutions to the current lack of drawn houses. We want to develop reusable functions that can even be used to make other structures, such as office buildings, or even forests. </w:t>
+        <w:rPr>
+          <w:b/>
+          <w:bCs/>
+        </w:rPr>
+        <w:t>Overview:</w:t>
+      </w:r>
+      <w:r>
+        <w:t xml:space="preserve"> Our team desires to find sleek, clean solutions to the current lack of drawn houses. We want to develop reusable functions that can even be used to make other structures, such as office buildings, or even forests. </w:t>
       </w:r>
     </w:p>
     <w:p>
@@ -14,54 +21,194 @@
     </w:p>
     <w:p>
       <w:r>
-        <w:t xml:space="preserve">Background: We will publish an easily reproducible house-image generation. We could also draw the house by hand, but that is much less reliable/reproducible. </w:t>
-      </w:r>
-    </w:p>
-    <w:p>
-      <w:r>
-        <w:t>Goals: Create a simple house using the turtle library</w:t>
-      </w:r>
-    </w:p>
-    <w:p>
-      <w:r>
-        <w:t xml:space="preserve">Non-goals: Drawing any other structures </w:t>
-      </w:r>
-    </w:p>
-    <w:p>
-      <w:r>
-        <w:t>Future goals: Find ways to adapt this drawing to other structures</w:t>
-      </w:r>
-    </w:p>
-    <w:p>
-      <w:r>
-        <w:t>Detailed design: User needs to understand very little about python beyond running code. If they wish to edit the drawing, they need functions which are easy to understand. This is highly secure, private code.</w:t>
-      </w:r>
-    </w:p>
-    <w:p>
-      <w:r>
-        <w:t xml:space="preserve">Third Party dependencies: python, turtle library. </w:t>
-      </w:r>
-    </w:p>
-    <w:p>
-      <w:r>
-        <w:t xml:space="preserve">Work estimates: 3 </w:t>
-      </w:r>
-      <w:proofErr w:type="spellStart"/>
-      <w:r>
-        <w:t>hrs</w:t>
-      </w:r>
-      <w:proofErr w:type="spellEnd"/>
-    </w:p>
-    <w:p>
-      <w:r>
-        <w:t>Alternative approaches: We could have used R turtle library, other drawing software, and draw by hand</w:t>
-      </w:r>
-    </w:p>
-    <w:p>
-      <w:r>
-        <w:t>Related work: DALL-E</w:t>
-      </w:r>
-    </w:p>
+        <w:rPr>
+          <w:b/>
+          <w:bCs/>
+        </w:rPr>
+        <w:t>Background:</w:t>
+      </w:r>
+      <w:r>
+        <w:t xml:space="preserve"> We will publish an easily reproducible house-image generation. We could also draw the house by hand, but that is much less reliable/reproducible. </w:t>
+      </w:r>
+    </w:p>
+    <w:p>
+      <w:r>
+        <w:rPr>
+          <w:b/>
+          <w:bCs/>
+        </w:rPr>
+        <w:t>Goals:</w:t>
+      </w:r>
+      <w:r>
+        <w:t xml:space="preserve"> Create a simple house using the turtle library</w:t>
+      </w:r>
+    </w:p>
+    <w:p>
+      <w:r>
+        <w:rPr>
+          <w:b/>
+          <w:bCs/>
+        </w:rPr>
+        <w:t>Non-goals:</w:t>
+      </w:r>
+      <w:r>
+        <w:t xml:space="preserve"> Drawing any other structures </w:t>
+      </w:r>
+    </w:p>
+    <w:p>
+      <w:r>
+        <w:rPr>
+          <w:b/>
+          <w:bCs/>
+        </w:rPr>
+        <w:t>Future goals:</w:t>
+      </w:r>
+      <w:r>
+        <w:t xml:space="preserve"> Find ways to adapt this drawing to other structures</w:t>
+      </w:r>
+    </w:p>
+    <w:p>
+      <w:r>
+        <w:rPr>
+          <w:b/>
+          <w:bCs/>
+        </w:rPr>
+        <w:t xml:space="preserve">Detailed design: </w:t>
+      </w:r>
+      <w:r>
+        <w:t>User needs to understand very little about python beyond running code. If they wish to edit the drawing, they need functions which are easy to understand. This is highly secure, private code.</w:t>
+      </w:r>
+    </w:p>
+    <w:p>
+      <w:r>
+        <w:rPr>
+          <w:b/>
+          <w:bCs/>
+        </w:rPr>
+        <w:t>Third Party dependencies:</w:t>
+      </w:r>
+      <w:r>
+        <w:t xml:space="preserve"> python, turtle library. </w:t>
+      </w:r>
+    </w:p>
+    <w:p>
+      <w:r>
+        <w:rPr>
+          <w:b/>
+          <w:bCs/>
+        </w:rPr>
+        <w:t>Work estimate:</w:t>
+      </w:r>
+      <w:r>
+        <w:t xml:space="preserve"> 3 hrs</w:t>
+      </w:r>
+    </w:p>
+    <w:p>
+      <w:r>
+        <w:rPr>
+          <w:b/>
+          <w:bCs/>
+        </w:rPr>
+        <w:t>Alternative approaches:</w:t>
+      </w:r>
+      <w:r>
+        <w:t xml:space="preserve"> We could have used R turtle library</w:t>
+      </w:r>
+      <w:r>
+        <w:t xml:space="preserve"> or</w:t>
+      </w:r>
+      <w:r>
+        <w:t xml:space="preserve"> other drawing software</w:t>
+      </w:r>
+      <w:r>
+        <w:t xml:space="preserve"> </w:t>
+      </w:r>
+      <w:r>
+        <w:t>and dr</w:t>
+      </w:r>
+      <w:r>
+        <w:t>ew</w:t>
+      </w:r>
+      <w:r>
+        <w:t xml:space="preserve"> by hand</w:t>
+      </w:r>
+    </w:p>
+    <w:p>
+      <w:r>
+        <w:rPr>
+          <w:b/>
+          <w:bCs/>
+        </w:rPr>
+        <w:t>Related work:</w:t>
+      </w:r>
+      <w:r>
+        <w:t xml:space="preserve"> DALL-E</w:t>
+      </w:r>
+    </w:p>
+    <w:p>
+      <w:pPr>
+        <w:rPr>
+          <w:b/>
+          <w:bCs/>
+        </w:rPr>
+      </w:pPr>
+      <w:r>
+        <w:rPr>
+          <w:b/>
+          <w:bCs/>
+        </w:rPr>
+        <w:t>Designation of work:</w:t>
+      </w:r>
+    </w:p>
+    <w:p>
+      <w:pPr>
+        <w:ind w:firstLine="720"/>
+      </w:pPr>
+      <w:r>
+        <w:t>Door and garage door functions – Thomas</w:t>
+      </w:r>
+    </w:p>
+    <w:p>
+      <w:pPr>
+        <w:ind w:firstLine="720"/>
+      </w:pPr>
+      <w:r>
+        <w:t>Window functions – Joe</w:t>
+      </w:r>
+    </w:p>
+    <w:p>
+      <w:pPr>
+        <w:ind w:firstLine="720"/>
+      </w:pPr>
+      <w:r>
+        <w:t>Tree and cloud function – Ariana</w:t>
+      </w:r>
+    </w:p>
+    <w:p>
+      <w:pPr>
+        <w:ind w:firstLine="720"/>
+      </w:pPr>
+      <w:r>
+        <w:t>Roof and base – Angelika</w:t>
+      </w:r>
+    </w:p>
+    <w:p>
+      <w:pPr>
+        <w:ind w:firstLine="720"/>
+      </w:pPr>
+      <w:r>
+        <w:t>Make scene – Joe, Thomas, Ariana, Angelika</w:t>
+      </w:r>
+    </w:p>
+    <w:p>
+      <w:pPr>
+        <w:ind w:firstLine="720"/>
+      </w:pPr>
+      <w:r>
+        <w:t xml:space="preserve">Video – Ariana and Angelika </w:t>
+      </w:r>
+    </w:p>
+    <w:p/>
     <w:sectPr>
       <w:pgSz w:w="12240" w:h="15840"/>
       <w:pgMar w:top="1440" w:right="1440" w:bottom="1440" w:left="1440" w:header="720" w:footer="720" w:gutter="0"/>
@@ -797,6 +944,21 @@
 </file>
 
 <file path=customXml/item1.xml><?xml version="1.0" encoding="utf-8"?>
+<p:properties xmlns:p="http://schemas.microsoft.com/office/2006/metadata/properties" xmlns:xsi="http://www.w3.org/2001/XMLSchema-instance" xmlns:pc="http://schemas.microsoft.com/office/infopath/2007/PartnerControls">
+  <documentManagement/>
+</p:properties>
+</file>
+
+<file path=customXml/item2.xml><?xml version="1.0" encoding="utf-8"?>
+<?mso-contentType ?>
+<FormTemplates xmlns="http://schemas.microsoft.com/sharepoint/v3/contenttype/forms">
+  <Display>DocumentLibraryForm</Display>
+  <Edit>DocumentLibraryForm</Edit>
+  <New>DocumentLibraryForm</New>
+</FormTemplates>
+</file>
+
+<file path=customXml/item3.xml><?xml version="1.0" encoding="utf-8"?>
 <ct:contentTypeSchema xmlns:ct="http://schemas.microsoft.com/office/2006/metadata/contentType" xmlns:ma="http://schemas.microsoft.com/office/2006/metadata/properties/metaAttributes" ct:_="" ma:_="" ma:contentTypeName="Document" ma:contentTypeID="0x010100AD5DF2B1F62EB24198868F5FC998F9A6" ma:contentTypeVersion="4" ma:contentTypeDescription="Create a new document." ma:contentTypeScope="" ma:versionID="7141c5538fa8f3a7e0dee13e4d373901">
   <xsd:schema xmlns:xsd="http://www.w3.org/2001/XMLSchema" xmlns:xs="http://www.w3.org/2001/XMLSchema" xmlns:p="http://schemas.microsoft.com/office/2006/metadata/properties" xmlns:ns3="9f8e3359-c930-4be9-bee7-4cbfc52f1097" targetNamespace="http://schemas.microsoft.com/office/2006/metadata/properties" ma:root="true" ma:fieldsID="f63fed3574ffef5f504634ada8e8b6fb" ns3:_="">
     <xsd:import namespace="9f8e3359-c930-4be9-bee7-4cbfc52f1097"/>
@@ -942,22 +1104,24 @@
 </ct:contentTypeSchema>
 </file>
 
-<file path=customXml/item2.xml><?xml version="1.0" encoding="utf-8"?>
-<?mso-contentType ?>
-<FormTemplates xmlns="http://schemas.microsoft.com/sharepoint/v3/contenttype/forms">
-  <Display>DocumentLibraryForm</Display>
-  <Edit>DocumentLibraryForm</Edit>
-  <New>DocumentLibraryForm</New>
-</FormTemplates>
+<file path=customXml/itemProps1.xml><?xml version="1.0" encoding="utf-8"?>
+<ds:datastoreItem xmlns:ds="http://schemas.openxmlformats.org/officeDocument/2006/customXml" ds:itemID="{BA18E48D-D00A-4CAD-9299-57D9166D4478}">
+  <ds:schemaRefs>
+    <ds:schemaRef ds:uri="http://schemas.microsoft.com/office/2006/metadata/properties"/>
+    <ds:schemaRef ds:uri="http://schemas.microsoft.com/office/infopath/2007/PartnerControls"/>
+  </ds:schemaRefs>
+</ds:datastoreItem>
 </file>
 
-<file path=customXml/item3.xml><?xml version="1.0" encoding="utf-8"?>
-<p:properties xmlns:p="http://schemas.microsoft.com/office/2006/metadata/properties" xmlns:xsi="http://www.w3.org/2001/XMLSchema-instance" xmlns:pc="http://schemas.microsoft.com/office/infopath/2007/PartnerControls">
-  <documentManagement/>
-</p:properties>
+<file path=customXml/itemProps2.xml><?xml version="1.0" encoding="utf-8"?>
+<ds:datastoreItem xmlns:ds="http://schemas.openxmlformats.org/officeDocument/2006/customXml" ds:itemID="{EFA09DAD-4B1C-49D9-9A4C-9F350F8B6FAD}">
+  <ds:schemaRefs>
+    <ds:schemaRef ds:uri="http://schemas.microsoft.com/sharepoint/v3/contenttype/forms"/>
+  </ds:schemaRefs>
+</ds:datastoreItem>
 </file>
 
-<file path=customXml/itemProps1.xml><?xml version="1.0" encoding="utf-8"?>
+<file path=customXml/itemProps3.xml><?xml version="1.0" encoding="utf-8"?>
 <ds:datastoreItem xmlns:ds="http://schemas.openxmlformats.org/officeDocument/2006/customXml" ds:itemID="{6ABAB0AE-304F-40F0-9EAF-30990A4B9B06}">
   <ds:schemaRefs>
     <ds:schemaRef ds:uri="http://schemas.microsoft.com/office/2006/metadata/contentType"/>
@@ -973,28 +1137,4 @@
     <ds:schemaRef ds:uri="http://schemas.microsoft.com/internal/obd"/>
   </ds:schemaRefs>
 </ds:datastoreItem>
-</file>
-
-<file path=customXml/itemProps2.xml><?xml version="1.0" encoding="utf-8"?>
-<ds:datastoreItem xmlns:ds="http://schemas.openxmlformats.org/officeDocument/2006/customXml" ds:itemID="{EFA09DAD-4B1C-49D9-9A4C-9F350F8B6FAD}">
-  <ds:schemaRefs>
-    <ds:schemaRef ds:uri="http://schemas.microsoft.com/sharepoint/v3/contenttype/forms"/>
-  </ds:schemaRefs>
-</ds:datastoreItem>
-</file>
-
-<file path=customXml/itemProps3.xml><?xml version="1.0" encoding="utf-8"?>
-<ds:datastoreItem xmlns:ds="http://schemas.openxmlformats.org/officeDocument/2006/customXml" ds:itemID="{BA18E48D-D00A-4CAD-9299-57D9166D4478}">
-  <ds:schemaRefs>
-    <ds:schemaRef ds:uri="http://purl.org/dc/dcmitype/"/>
-    <ds:schemaRef ds:uri="http://schemas.microsoft.com/office/2006/documentManagement/types"/>
-    <ds:schemaRef ds:uri="http://schemas.microsoft.com/office/infopath/2007/PartnerControls"/>
-    <ds:schemaRef ds:uri="http://purl.org/dc/elements/1.1/"/>
-    <ds:schemaRef ds:uri="http://schemas.microsoft.com/office/2006/metadata/properties"/>
-    <ds:schemaRef ds:uri="http://www.w3.org/XML/1998/namespace"/>
-    <ds:schemaRef ds:uri="http://schemas.openxmlformats.org/package/2006/metadata/core-properties"/>
-    <ds:schemaRef ds:uri="9f8e3359-c930-4be9-bee7-4cbfc52f1097"/>
-    <ds:schemaRef ds:uri="http://purl.org/dc/terms/"/>
-  </ds:schemaRefs>
-</ds:datastoreItem>
 </file>
</xml_diff>